<commit_message>
Started work on grading screen, need to clarify data storage hierarchy
</commit_message>
<xml_diff>
--- a/docs/Meeting Notes.docx
+++ b/docs/Meeting Notes.docx
@@ -382,6 +382,45 @@
         </w:rPr>
         <w:t>using phones</w:t>
       </w:r>
+    </w:p>
+    <w:p>
+      <w:pPr>
+        <w:pStyle w:val="NormalWeb"/>
+        <w:spacing w:before="0" w:beforeAutospacing="0" w:after="0" w:afterAutospacing="0"/>
+        <w:textAlignment w:val="baseline"/>
+        <w:rPr>
+          <w:rFonts w:ascii="Arial" w:hAnsi="Arial" w:cs="Arial"/>
+          <w:color w:val="000000"/>
+          <w:sz w:val="22"/>
+          <w:szCs w:val="22"/>
+        </w:rPr>
+      </w:pPr>
+      <w:r>
+        <w:rPr>
+          <w:rFonts w:ascii="Arial" w:hAnsi="Arial" w:cs="Arial"/>
+          <w:color w:val="000000"/>
+          <w:sz w:val="22"/>
+          <w:szCs w:val="22"/>
+        </w:rPr>
+        <w:t>Meeting with Sheri 1/26/2024</w:t>
+      </w:r>
+    </w:p>
+    <w:p>
+      <w:pPr>
+        <w:pStyle w:val="NormalWeb"/>
+        <w:numPr>
+          <w:ilvl w:val="0"/>
+          <w:numId w:val="2"/>
+        </w:numPr>
+        <w:spacing w:before="0" w:beforeAutospacing="0" w:after="0" w:afterAutospacing="0"/>
+        <w:textAlignment w:val="baseline"/>
+        <w:rPr>
+          <w:rFonts w:ascii="Arial" w:hAnsi="Arial" w:cs="Arial"/>
+          <w:color w:val="000000"/>
+          <w:sz w:val="22"/>
+          <w:szCs w:val="22"/>
+        </w:rPr>
+      </w:pPr>
     </w:p>
     <w:p/>
     <w:sectPr>
@@ -545,8 +584,124 @@
       </w:rPr>
     </w:lvl>
   </w:abstractNum>
+  <w:abstractNum w:abstractNumId="1" w15:restartNumberingAfterBreak="0">
+    <w:nsid w:val="5CED435C"/>
+    <w:multiLevelType w:val="hybridMultilevel"/>
+    <w:tmpl w:val="D1D68138"/>
+    <w:lvl w:ilvl="0" w:tplc="04090001">
+      <w:start w:val="1"/>
+      <w:numFmt w:val="bullet"/>
+      <w:lvlText w:val=""/>
+      <w:lvlJc w:val="left"/>
+      <w:pPr>
+        <w:ind w:left="720" w:hanging="360"/>
+      </w:pPr>
+      <w:rPr>
+        <w:rFonts w:ascii="Symbol" w:hAnsi="Symbol" w:hint="default"/>
+      </w:rPr>
+    </w:lvl>
+    <w:lvl w:ilvl="1" w:tplc="04090003" w:tentative="1">
+      <w:start w:val="1"/>
+      <w:numFmt w:val="bullet"/>
+      <w:lvlText w:val="o"/>
+      <w:lvlJc w:val="left"/>
+      <w:pPr>
+        <w:ind w:left="1440" w:hanging="360"/>
+      </w:pPr>
+      <w:rPr>
+        <w:rFonts w:ascii="Courier New" w:hAnsi="Courier New" w:cs="Courier New" w:hint="default"/>
+      </w:rPr>
+    </w:lvl>
+    <w:lvl w:ilvl="2" w:tplc="04090005" w:tentative="1">
+      <w:start w:val="1"/>
+      <w:numFmt w:val="bullet"/>
+      <w:lvlText w:val=""/>
+      <w:lvlJc w:val="left"/>
+      <w:pPr>
+        <w:ind w:left="2160" w:hanging="360"/>
+      </w:pPr>
+      <w:rPr>
+        <w:rFonts w:ascii="Wingdings" w:hAnsi="Wingdings" w:hint="default"/>
+      </w:rPr>
+    </w:lvl>
+    <w:lvl w:ilvl="3" w:tplc="04090001" w:tentative="1">
+      <w:start w:val="1"/>
+      <w:numFmt w:val="bullet"/>
+      <w:lvlText w:val=""/>
+      <w:lvlJc w:val="left"/>
+      <w:pPr>
+        <w:ind w:left="2880" w:hanging="360"/>
+      </w:pPr>
+      <w:rPr>
+        <w:rFonts w:ascii="Symbol" w:hAnsi="Symbol" w:hint="default"/>
+      </w:rPr>
+    </w:lvl>
+    <w:lvl w:ilvl="4" w:tplc="04090003" w:tentative="1">
+      <w:start w:val="1"/>
+      <w:numFmt w:val="bullet"/>
+      <w:lvlText w:val="o"/>
+      <w:lvlJc w:val="left"/>
+      <w:pPr>
+        <w:ind w:left="3600" w:hanging="360"/>
+      </w:pPr>
+      <w:rPr>
+        <w:rFonts w:ascii="Courier New" w:hAnsi="Courier New" w:cs="Courier New" w:hint="default"/>
+      </w:rPr>
+    </w:lvl>
+    <w:lvl w:ilvl="5" w:tplc="04090005" w:tentative="1">
+      <w:start w:val="1"/>
+      <w:numFmt w:val="bullet"/>
+      <w:lvlText w:val=""/>
+      <w:lvlJc w:val="left"/>
+      <w:pPr>
+        <w:ind w:left="4320" w:hanging="360"/>
+      </w:pPr>
+      <w:rPr>
+        <w:rFonts w:ascii="Wingdings" w:hAnsi="Wingdings" w:hint="default"/>
+      </w:rPr>
+    </w:lvl>
+    <w:lvl w:ilvl="6" w:tplc="04090001" w:tentative="1">
+      <w:start w:val="1"/>
+      <w:numFmt w:val="bullet"/>
+      <w:lvlText w:val=""/>
+      <w:lvlJc w:val="left"/>
+      <w:pPr>
+        <w:ind w:left="5040" w:hanging="360"/>
+      </w:pPr>
+      <w:rPr>
+        <w:rFonts w:ascii="Symbol" w:hAnsi="Symbol" w:hint="default"/>
+      </w:rPr>
+    </w:lvl>
+    <w:lvl w:ilvl="7" w:tplc="04090003" w:tentative="1">
+      <w:start w:val="1"/>
+      <w:numFmt w:val="bullet"/>
+      <w:lvlText w:val="o"/>
+      <w:lvlJc w:val="left"/>
+      <w:pPr>
+        <w:ind w:left="5760" w:hanging="360"/>
+      </w:pPr>
+      <w:rPr>
+        <w:rFonts w:ascii="Courier New" w:hAnsi="Courier New" w:cs="Courier New" w:hint="default"/>
+      </w:rPr>
+    </w:lvl>
+    <w:lvl w:ilvl="8" w:tplc="04090005" w:tentative="1">
+      <w:start w:val="1"/>
+      <w:numFmt w:val="bullet"/>
+      <w:lvlText w:val=""/>
+      <w:lvlJc w:val="left"/>
+      <w:pPr>
+        <w:ind w:left="6480" w:hanging="360"/>
+      </w:pPr>
+      <w:rPr>
+        <w:rFonts w:ascii="Wingdings" w:hAnsi="Wingdings" w:hint="default"/>
+      </w:rPr>
+    </w:lvl>
+  </w:abstractNum>
   <w:num w:numId="1" w16cid:durableId="224990281">
     <w:abstractNumId w:val="0"/>
+  </w:num>
+  <w:num w:numId="2" w16cid:durableId="1192375057">
+    <w:abstractNumId w:val="1"/>
   </w:num>
 </w:numbering>
 </file>

</xml_diff>

<commit_message>
Started the basics of firebase
</commit_message>
<xml_diff>
--- a/docs/Meeting Notes.docx
+++ b/docs/Meeting Notes.docx
@@ -42,7 +42,6 @@
           <w:szCs w:val="22"/>
         </w:rPr>
       </w:pPr>
-      <w:proofErr w:type="spellStart"/>
       <w:r>
         <w:rPr>
           <w:rFonts w:ascii="Arial" w:hAnsi="Arial" w:cs="Arial"/>
@@ -50,37 +49,7 @@
           <w:sz w:val="22"/>
           <w:szCs w:val="22"/>
         </w:rPr>
-        <w:t>sheri</w:t>
-      </w:r>
-      <w:proofErr w:type="spellEnd"/>
-      <w:r>
-        <w:rPr>
-          <w:rFonts w:ascii="Arial" w:hAnsi="Arial" w:cs="Arial"/>
-          <w:color w:val="000000"/>
-          <w:sz w:val="22"/>
-          <w:szCs w:val="22"/>
-        </w:rPr>
-        <w:t xml:space="preserve"> has an increasing number of prescriptions per </w:t>
-      </w:r>
-      <w:proofErr w:type="gramStart"/>
-      <w:r>
-        <w:rPr>
-          <w:rFonts w:ascii="Arial" w:hAnsi="Arial" w:cs="Arial"/>
-          <w:color w:val="000000"/>
-          <w:sz w:val="22"/>
-          <w:szCs w:val="22"/>
-        </w:rPr>
-        <w:t>week</w:t>
-      </w:r>
-      <w:proofErr w:type="gramEnd"/>
-      <w:r>
-        <w:rPr>
-          <w:rFonts w:ascii="Arial" w:hAnsi="Arial" w:cs="Arial"/>
-          <w:color w:val="000000"/>
-          <w:sz w:val="22"/>
-          <w:szCs w:val="22"/>
-        </w:rPr>
-        <w:t> </w:t>
+        <w:t>sheri has an increasing number of prescriptions per week </w:t>
       </w:r>
     </w:p>
     <w:p>
@@ -106,19 +75,8 @@
           <w:sz w:val="22"/>
           <w:szCs w:val="22"/>
         </w:rPr>
-        <w:t xml:space="preserve">Instructor log in makes </w:t>
+        <w:t>Instructor log in makes sense</w:t>
       </w:r>
-      <w:proofErr w:type="gramStart"/>
-      <w:r>
-        <w:rPr>
-          <w:rFonts w:ascii="Arial" w:hAnsi="Arial" w:cs="Arial"/>
-          <w:color w:val="000000"/>
-          <w:sz w:val="22"/>
-          <w:szCs w:val="22"/>
-        </w:rPr>
-        <w:t>sense</w:t>
-      </w:r>
-      <w:proofErr w:type="gramEnd"/>
     </w:p>
     <w:p>
       <w:pPr>
@@ -143,19 +101,8 @@
           <w:sz w:val="22"/>
           <w:szCs w:val="22"/>
         </w:rPr>
-        <w:t xml:space="preserve">multiple instructors will be marking one </w:t>
+        <w:t>multiple instructors will be marking one lab</w:t>
       </w:r>
-      <w:proofErr w:type="gramStart"/>
-      <w:r>
-        <w:rPr>
-          <w:rFonts w:ascii="Arial" w:hAnsi="Arial" w:cs="Arial"/>
-          <w:color w:val="000000"/>
-          <w:sz w:val="22"/>
-          <w:szCs w:val="22"/>
-        </w:rPr>
-        <w:t>lab</w:t>
-      </w:r>
-      <w:proofErr w:type="gramEnd"/>
     </w:p>
     <w:p>
       <w:pPr>
@@ -180,19 +127,8 @@
           <w:sz w:val="22"/>
           <w:szCs w:val="22"/>
         </w:rPr>
-        <w:t xml:space="preserve">lead instructors develop the </w:t>
+        <w:t>lead instructors develop the labs</w:t>
       </w:r>
-      <w:proofErr w:type="gramStart"/>
-      <w:r>
-        <w:rPr>
-          <w:rFonts w:ascii="Arial" w:hAnsi="Arial" w:cs="Arial"/>
-          <w:color w:val="000000"/>
-          <w:sz w:val="22"/>
-          <w:szCs w:val="22"/>
-        </w:rPr>
-        <w:t>labs</w:t>
-      </w:r>
-      <w:proofErr w:type="gramEnd"/>
     </w:p>
     <w:p>
       <w:pPr>
@@ -217,19 +153,8 @@
           <w:sz w:val="22"/>
           <w:szCs w:val="22"/>
         </w:rPr>
-        <w:t xml:space="preserve">assistant instructors mark the </w:t>
+        <w:t>assistant instructors mark the lab</w:t>
       </w:r>
-      <w:proofErr w:type="gramStart"/>
-      <w:r>
-        <w:rPr>
-          <w:rFonts w:ascii="Arial" w:hAnsi="Arial" w:cs="Arial"/>
-          <w:color w:val="000000"/>
-          <w:sz w:val="22"/>
-          <w:szCs w:val="22"/>
-        </w:rPr>
-        <w:t>lab</w:t>
-      </w:r>
-      <w:proofErr w:type="gramEnd"/>
     </w:p>
     <w:p>
       <w:pPr>
@@ -325,7 +250,6 @@
           <w:szCs w:val="22"/>
         </w:rPr>
       </w:pPr>
-      <w:proofErr w:type="spellStart"/>
       <w:r>
         <w:rPr>
           <w:rFonts w:ascii="Arial" w:hAnsi="Arial" w:cs="Arial"/>
@@ -333,29 +257,8 @@
           <w:sz w:val="22"/>
           <w:szCs w:val="22"/>
         </w:rPr>
-        <w:t>sheri</w:t>
+        <w:t>sheri needs to see all the prescriptions per students per lab and the grade for those prescriptions</w:t>
       </w:r>
-      <w:proofErr w:type="spellEnd"/>
-      <w:r>
-        <w:rPr>
-          <w:rFonts w:ascii="Arial" w:hAnsi="Arial" w:cs="Arial"/>
-          <w:color w:val="000000"/>
-          <w:sz w:val="22"/>
-          <w:szCs w:val="22"/>
-        </w:rPr>
-        <w:t xml:space="preserve"> needs to see all the prescriptions per students per lab and the grade for those </w:t>
-      </w:r>
-      <w:proofErr w:type="gramStart"/>
-      <w:r>
-        <w:rPr>
-          <w:rFonts w:ascii="Arial" w:hAnsi="Arial" w:cs="Arial"/>
-          <w:color w:val="000000"/>
-          <w:sz w:val="22"/>
-          <w:szCs w:val="22"/>
-        </w:rPr>
-        <w:t>prescriptions</w:t>
-      </w:r>
-      <w:proofErr w:type="gramEnd"/>
     </w:p>
     <w:p>
       <w:pPr>
@@ -421,6 +324,15 @@
           <w:szCs w:val="22"/>
         </w:rPr>
       </w:pPr>
+      <w:r>
+        <w:rPr>
+          <w:rFonts w:ascii="Arial" w:hAnsi="Arial" w:cs="Arial"/>
+          <w:color w:val="000000"/>
+          <w:sz w:val="22"/>
+          <w:szCs w:val="22"/>
+        </w:rPr>
+        <w:t>What information would you need about the students in the application?</w:t>
+      </w:r>
     </w:p>
     <w:p/>
     <w:sectPr>

</xml_diff>

<commit_message>
Made a context for handling blocks
</commit_message>
<xml_diff>
--- a/docs/Meeting Notes.docx
+++ b/docs/Meeting Notes.docx
@@ -332,6 +332,93 @@
           <w:szCs w:val="22"/>
         </w:rPr>
         <w:t>What information would you need about the students in the application?</w:t>
+      </w:r>
+    </w:p>
+    <w:p>
+      <w:pPr>
+        <w:pStyle w:val="NormalWeb"/>
+        <w:spacing w:before="0" w:beforeAutospacing="0" w:after="0" w:afterAutospacing="0"/>
+        <w:textAlignment w:val="baseline"/>
+        <w:rPr>
+          <w:rFonts w:ascii="Arial" w:hAnsi="Arial" w:cs="Arial"/>
+          <w:color w:val="000000"/>
+          <w:sz w:val="22"/>
+          <w:szCs w:val="22"/>
+        </w:rPr>
+      </w:pPr>
+    </w:p>
+    <w:p>
+      <w:pPr>
+        <w:pStyle w:val="NormalWeb"/>
+        <w:spacing w:before="0" w:beforeAutospacing="0" w:after="0" w:afterAutospacing="0"/>
+        <w:textAlignment w:val="baseline"/>
+        <w:rPr>
+          <w:rFonts w:ascii="Arial" w:hAnsi="Arial" w:cs="Arial"/>
+          <w:color w:val="000000"/>
+          <w:sz w:val="22"/>
+          <w:szCs w:val="22"/>
+        </w:rPr>
+      </w:pPr>
+      <w:r>
+        <w:rPr>
+          <w:rFonts w:ascii="Arial" w:hAnsi="Arial" w:cs="Arial"/>
+          <w:color w:val="000000"/>
+          <w:sz w:val="22"/>
+          <w:szCs w:val="22"/>
+        </w:rPr>
+        <w:t>Meeting with Sheri 2/06/2024</w:t>
+      </w:r>
+    </w:p>
+    <w:p>
+      <w:pPr>
+        <w:pStyle w:val="NormalWeb"/>
+        <w:numPr>
+          <w:ilvl w:val="0"/>
+          <w:numId w:val="2"/>
+        </w:numPr>
+        <w:spacing w:before="0" w:beforeAutospacing="0" w:after="0" w:afterAutospacing="0"/>
+        <w:textAlignment w:val="baseline"/>
+        <w:rPr>
+          <w:rFonts w:ascii="Arial" w:hAnsi="Arial" w:cs="Arial"/>
+          <w:color w:val="000000"/>
+          <w:sz w:val="22"/>
+          <w:szCs w:val="22"/>
+        </w:rPr>
+      </w:pPr>
+      <w:r>
+        <w:rPr>
+          <w:rFonts w:ascii="Arial" w:hAnsi="Arial" w:cs="Arial"/>
+          <w:color w:val="000000"/>
+          <w:sz w:val="22"/>
+          <w:szCs w:val="22"/>
+        </w:rPr>
+        <w:t>Yes, multiple instructors will be grading the same section</w:t>
+      </w:r>
+    </w:p>
+    <w:p>
+      <w:pPr>
+        <w:pStyle w:val="NormalWeb"/>
+        <w:numPr>
+          <w:ilvl w:val="0"/>
+          <w:numId w:val="2"/>
+        </w:numPr>
+        <w:spacing w:before="0" w:beforeAutospacing="0" w:after="0" w:afterAutospacing="0"/>
+        <w:textAlignment w:val="baseline"/>
+        <w:rPr>
+          <w:rFonts w:ascii="Arial" w:hAnsi="Arial" w:cs="Arial"/>
+          <w:color w:val="000000"/>
+          <w:sz w:val="22"/>
+          <w:szCs w:val="22"/>
+        </w:rPr>
+      </w:pPr>
+      <w:r>
+        <w:rPr>
+          <w:rFonts w:ascii="Arial" w:hAnsi="Arial" w:cs="Arial"/>
+          <w:color w:val="000000"/>
+          <w:sz w:val="22"/>
+          <w:szCs w:val="22"/>
+        </w:rPr>
+        <w:t>Instructors would only need to see the name and the ID</w:t>
       </w:r>
     </w:p>
     <w:p/>
@@ -499,7 +586,7 @@
   <w:abstractNum w:abstractNumId="1" w15:restartNumberingAfterBreak="0">
     <w:nsid w:val="5CED435C"/>
     <w:multiLevelType w:val="hybridMultilevel"/>
-    <w:tmpl w:val="D1D68138"/>
+    <w:tmpl w:val="50A073EE"/>
     <w:lvl w:ilvl="0" w:tplc="04090001">
       <w:start w:val="1"/>
       <w:numFmt w:val="bullet"/>

</xml_diff>

<commit_message>
made some advancements in the criteria templates feature, changed updateBlock so it doesnt not edit the weeks field
</commit_message>
<xml_diff>
--- a/docs/Meeting Notes.docx
+++ b/docs/Meeting Notes.docx
@@ -14,7 +14,36 @@
           <w:sz w:val="22"/>
           <w:szCs w:val="22"/>
         </w:rPr>
-        <w:t>Meeting with Sheri</w:t>
+        <w:t xml:space="preserve"> </w:t>
+      </w:r>
+      <w:proofErr w:type="spellStart"/>
+      <w:r>
+        <w:rPr>
+          <w:rFonts w:ascii="Arial" w:hAnsi="Arial" w:cs="Arial"/>
+          <w:color w:val="000000"/>
+          <w:sz w:val="22"/>
+          <w:szCs w:val="22"/>
+        </w:rPr>
+        <w:t>x</w:t>
+      </w:r>
+      <w:r>
+        <w:rPr>
+          <w:rFonts w:ascii="Arial" w:hAnsi="Arial" w:cs="Arial"/>
+          <w:color w:val="000000"/>
+          <w:sz w:val="22"/>
+          <w:szCs w:val="22"/>
+        </w:rPr>
+        <w:t>Meeting</w:t>
+      </w:r>
+      <w:proofErr w:type="spellEnd"/>
+      <w:r>
+        <w:rPr>
+          <w:rFonts w:ascii="Arial" w:hAnsi="Arial" w:cs="Arial"/>
+          <w:color w:val="000000"/>
+          <w:sz w:val="22"/>
+          <w:szCs w:val="22"/>
+        </w:rPr>
+        <w:t xml:space="preserve"> with Sheri</w:t>
       </w:r>
       <w:r>
         <w:rPr>
@@ -42,14 +71,45 @@
           <w:szCs w:val="22"/>
         </w:rPr>
       </w:pPr>
-      <w:r>
-        <w:rPr>
-          <w:rFonts w:ascii="Arial" w:hAnsi="Arial" w:cs="Arial"/>
-          <w:color w:val="000000"/>
-          <w:sz w:val="22"/>
-          <w:szCs w:val="22"/>
-        </w:rPr>
-        <w:t>sheri has an increasing number of prescriptions per week </w:t>
+      <w:proofErr w:type="spellStart"/>
+      <w:r>
+        <w:rPr>
+          <w:rFonts w:ascii="Arial" w:hAnsi="Arial" w:cs="Arial"/>
+          <w:color w:val="000000"/>
+          <w:sz w:val="22"/>
+          <w:szCs w:val="22"/>
+        </w:rPr>
+        <w:t>sheri</w:t>
+      </w:r>
+      <w:proofErr w:type="spellEnd"/>
+      <w:r>
+        <w:rPr>
+          <w:rFonts w:ascii="Arial" w:hAnsi="Arial" w:cs="Arial"/>
+          <w:color w:val="000000"/>
+          <w:sz w:val="22"/>
+          <w:szCs w:val="22"/>
+        </w:rPr>
+        <w:t xml:space="preserve"> has an increasing number of prescriptions per </w:t>
+      </w:r>
+      <w:proofErr w:type="gramStart"/>
+      <w:r>
+        <w:rPr>
+          <w:rFonts w:ascii="Arial" w:hAnsi="Arial" w:cs="Arial"/>
+          <w:color w:val="000000"/>
+          <w:sz w:val="22"/>
+          <w:szCs w:val="22"/>
+        </w:rPr>
+        <w:t>week</w:t>
+      </w:r>
+      <w:proofErr w:type="gramEnd"/>
+      <w:r>
+        <w:rPr>
+          <w:rFonts w:ascii="Arial" w:hAnsi="Arial" w:cs="Arial"/>
+          <w:color w:val="000000"/>
+          <w:sz w:val="22"/>
+          <w:szCs w:val="22"/>
+        </w:rPr>
+        <w:t> </w:t>
       </w:r>
     </w:p>
     <w:p>
@@ -75,8 +135,19 @@
           <w:sz w:val="22"/>
           <w:szCs w:val="22"/>
         </w:rPr>
-        <w:t>Instructor log in makes sense</w:t>
-      </w:r>
+        <w:t xml:space="preserve">Instructor log in makes </w:t>
+      </w:r>
+      <w:proofErr w:type="gramStart"/>
+      <w:r>
+        <w:rPr>
+          <w:rFonts w:ascii="Arial" w:hAnsi="Arial" w:cs="Arial"/>
+          <w:color w:val="000000"/>
+          <w:sz w:val="22"/>
+          <w:szCs w:val="22"/>
+        </w:rPr>
+        <w:t>sense</w:t>
+      </w:r>
+      <w:proofErr w:type="gramEnd"/>
     </w:p>
     <w:p>
       <w:pPr>
@@ -101,8 +172,19 @@
           <w:sz w:val="22"/>
           <w:szCs w:val="22"/>
         </w:rPr>
-        <w:t>multiple instructors will be marking one lab</w:t>
-      </w:r>
+        <w:t xml:space="preserve">multiple instructors will be marking one </w:t>
+      </w:r>
+      <w:proofErr w:type="gramStart"/>
+      <w:r>
+        <w:rPr>
+          <w:rFonts w:ascii="Arial" w:hAnsi="Arial" w:cs="Arial"/>
+          <w:color w:val="000000"/>
+          <w:sz w:val="22"/>
+          <w:szCs w:val="22"/>
+        </w:rPr>
+        <w:t>lab</w:t>
+      </w:r>
+      <w:proofErr w:type="gramEnd"/>
     </w:p>
     <w:p>
       <w:pPr>
@@ -127,8 +209,19 @@
           <w:sz w:val="22"/>
           <w:szCs w:val="22"/>
         </w:rPr>
-        <w:t>lead instructors develop the labs</w:t>
-      </w:r>
+        <w:t xml:space="preserve">lead instructors develop the </w:t>
+      </w:r>
+      <w:proofErr w:type="gramStart"/>
+      <w:r>
+        <w:rPr>
+          <w:rFonts w:ascii="Arial" w:hAnsi="Arial" w:cs="Arial"/>
+          <w:color w:val="000000"/>
+          <w:sz w:val="22"/>
+          <w:szCs w:val="22"/>
+        </w:rPr>
+        <w:t>labs</w:t>
+      </w:r>
+      <w:proofErr w:type="gramEnd"/>
     </w:p>
     <w:p>
       <w:pPr>
@@ -153,8 +246,19 @@
           <w:sz w:val="22"/>
           <w:szCs w:val="22"/>
         </w:rPr>
-        <w:t>assistant instructors mark the lab</w:t>
-      </w:r>
+        <w:t xml:space="preserve">assistant instructors mark the </w:t>
+      </w:r>
+      <w:proofErr w:type="gramStart"/>
+      <w:r>
+        <w:rPr>
+          <w:rFonts w:ascii="Arial" w:hAnsi="Arial" w:cs="Arial"/>
+          <w:color w:val="000000"/>
+          <w:sz w:val="22"/>
+          <w:szCs w:val="22"/>
+        </w:rPr>
+        <w:t>lab</w:t>
+      </w:r>
+      <w:proofErr w:type="gramEnd"/>
     </w:p>
     <w:p>
       <w:pPr>
@@ -179,8 +283,19 @@
           <w:sz w:val="22"/>
           <w:szCs w:val="22"/>
         </w:rPr>
-        <w:t>type in an Rx number</w:t>
-      </w:r>
+        <w:t xml:space="preserve">type in an Rx </w:t>
+      </w:r>
+      <w:proofErr w:type="gramStart"/>
+      <w:r>
+        <w:rPr>
+          <w:rFonts w:ascii="Arial" w:hAnsi="Arial" w:cs="Arial"/>
+          <w:color w:val="000000"/>
+          <w:sz w:val="22"/>
+          <w:szCs w:val="22"/>
+        </w:rPr>
+        <w:t>number</w:t>
+      </w:r>
+      <w:proofErr w:type="gramEnd"/>
     </w:p>
     <w:p>
       <w:pPr>
@@ -205,8 +320,19 @@
           <w:sz w:val="22"/>
           <w:szCs w:val="22"/>
         </w:rPr>
-        <w:t>search grade sheet by Rx number</w:t>
-      </w:r>
+        <w:t xml:space="preserve">search grade sheet by Rx </w:t>
+      </w:r>
+      <w:proofErr w:type="gramStart"/>
+      <w:r>
+        <w:rPr>
+          <w:rFonts w:ascii="Arial" w:hAnsi="Arial" w:cs="Arial"/>
+          <w:color w:val="000000"/>
+          <w:sz w:val="22"/>
+          <w:szCs w:val="22"/>
+        </w:rPr>
+        <w:t>number</w:t>
+      </w:r>
+      <w:proofErr w:type="gramEnd"/>
     </w:p>
     <w:p>
       <w:pPr>
@@ -231,8 +357,19 @@
           <w:sz w:val="22"/>
           <w:szCs w:val="22"/>
         </w:rPr>
-        <w:t>export total grade</w:t>
-      </w:r>
+        <w:t xml:space="preserve">export total </w:t>
+      </w:r>
+      <w:proofErr w:type="gramStart"/>
+      <w:r>
+        <w:rPr>
+          <w:rFonts w:ascii="Arial" w:hAnsi="Arial" w:cs="Arial"/>
+          <w:color w:val="000000"/>
+          <w:sz w:val="22"/>
+          <w:szCs w:val="22"/>
+        </w:rPr>
+        <w:t>grade</w:t>
+      </w:r>
+      <w:proofErr w:type="gramEnd"/>
     </w:p>
     <w:p>
       <w:pPr>
@@ -250,15 +387,37 @@
           <w:szCs w:val="22"/>
         </w:rPr>
       </w:pPr>
-      <w:r>
-        <w:rPr>
-          <w:rFonts w:ascii="Arial" w:hAnsi="Arial" w:cs="Arial"/>
-          <w:color w:val="000000"/>
-          <w:sz w:val="22"/>
-          <w:szCs w:val="22"/>
-        </w:rPr>
-        <w:t>sheri needs to see all the prescriptions per students per lab and the grade for those prescriptions</w:t>
-      </w:r>
+      <w:proofErr w:type="spellStart"/>
+      <w:r>
+        <w:rPr>
+          <w:rFonts w:ascii="Arial" w:hAnsi="Arial" w:cs="Arial"/>
+          <w:color w:val="000000"/>
+          <w:sz w:val="22"/>
+          <w:szCs w:val="22"/>
+        </w:rPr>
+        <w:t>sheri</w:t>
+      </w:r>
+      <w:proofErr w:type="spellEnd"/>
+      <w:r>
+        <w:rPr>
+          <w:rFonts w:ascii="Arial" w:hAnsi="Arial" w:cs="Arial"/>
+          <w:color w:val="000000"/>
+          <w:sz w:val="22"/>
+          <w:szCs w:val="22"/>
+        </w:rPr>
+        <w:t xml:space="preserve"> needs to see all the prescriptions per students per lab and the grade for those </w:t>
+      </w:r>
+      <w:proofErr w:type="gramStart"/>
+      <w:r>
+        <w:rPr>
+          <w:rFonts w:ascii="Arial" w:hAnsi="Arial" w:cs="Arial"/>
+          <w:color w:val="000000"/>
+          <w:sz w:val="22"/>
+          <w:szCs w:val="22"/>
+        </w:rPr>
+        <w:t>prescriptions</w:t>
+      </w:r>
+      <w:proofErr w:type="gramEnd"/>
     </w:p>
     <w:p>
       <w:pPr>
@@ -392,8 +551,19 @@
           <w:sz w:val="22"/>
           <w:szCs w:val="22"/>
         </w:rPr>
-        <w:t>Yes, multiple instructors will be grading the same section</w:t>
-      </w:r>
+        <w:t xml:space="preserve">Yes, multiple instructors will be grading the same </w:t>
+      </w:r>
+      <w:proofErr w:type="gramStart"/>
+      <w:r>
+        <w:rPr>
+          <w:rFonts w:ascii="Arial" w:hAnsi="Arial" w:cs="Arial"/>
+          <w:color w:val="000000"/>
+          <w:sz w:val="22"/>
+          <w:szCs w:val="22"/>
+        </w:rPr>
+        <w:t>section</w:t>
+      </w:r>
+      <w:proofErr w:type="gramEnd"/>
     </w:p>
     <w:p>
       <w:pPr>
@@ -418,8 +588,19 @@
           <w:sz w:val="22"/>
           <w:szCs w:val="22"/>
         </w:rPr>
-        <w:t>Instructors would only need to see the name and the ID</w:t>
-      </w:r>
+        <w:t xml:space="preserve">Instructors would only need to see the name and the </w:t>
+      </w:r>
+      <w:proofErr w:type="gramStart"/>
+      <w:r>
+        <w:rPr>
+          <w:rFonts w:ascii="Arial" w:hAnsi="Arial" w:cs="Arial"/>
+          <w:color w:val="000000"/>
+          <w:sz w:val="22"/>
+          <w:szCs w:val="22"/>
+        </w:rPr>
+        <w:t>ID</w:t>
+      </w:r>
+      <w:proofErr w:type="gramEnd"/>
     </w:p>
     <w:p/>
     <w:sectPr>

</xml_diff>